<commit_message>
Conclusion for Scenario 1
Solution to the Cat, Parrot, and Bag of Seed puzzle.
</commit_message>
<xml_diff>
--- a/Read_Amaren_ProblemSolving/Read_Amaren_ProblemSolving.docx
+++ b/Read_Amaren_ProblemSolving/Read_Amaren_ProblemSolving.docx
@@ -36,11 +36,26 @@
     </w:p>
     <w:p>
       <w:pPr>
+        <w:jc w:val="center"/>
         <w:rPr>
           <w:rFonts w:ascii="Arial" w:hAnsi="Arial"/>
           <w:b/>
         </w:rPr>
       </w:pPr>
+      <w:r>
+        <w:rPr>
+          <w:rFonts w:ascii="Arial" w:hAnsi="Arial"/>
+          <w:b/>
+        </w:rPr>
+        <w:t>Scenario</w:t>
+      </w:r>
+      <w:r>
+        <w:rPr>
+          <w:rFonts w:ascii="Arial" w:hAnsi="Arial"/>
+          <w:b/>
+        </w:rPr>
+        <w:t xml:space="preserve"> 1 A Cat, a Parrot, and a Bag of Seed</w:t>
+      </w:r>
     </w:p>
     <w:p>
       <w:pPr>
@@ -49,25 +64,20 @@
           <w:ilvl w:val="0"/>
           <w:numId w:val="1"/>
         </w:numPr>
-      </w:pPr>
-      <w:r>
-        <w:rPr>
-          <w:rFonts w:ascii="Calibri" w:hAnsi="Calibri"/>
+        <w:rPr>
+          <w:rFonts w:ascii="Arial" w:hAnsi="Arial"/>
+          <w:sz w:val="24"/>
+          <w:szCs w:val="24"/>
+        </w:rPr>
+      </w:pPr>
+      <w:r>
+        <w:rPr>
+          <w:rFonts w:ascii="Arial" w:hAnsi="Arial"/>
           <w:b/>
           <w:bCs/>
           <w:sz w:val="24"/>
           <w:szCs w:val="24"/>
         </w:rPr>
-        <w:t xml:space="preserve">1) </w:t>
-      </w:r>
-      <w:r>
-        <w:rPr>
-          <w:rFonts w:ascii="Calibri" w:hAnsi="Calibri"/>
-          <w:b/>
-          <w:bCs/>
-          <w:sz w:val="24"/>
-          <w:szCs w:val="24"/>
-        </w:rPr>
         <w:t xml:space="preserve">Define the problem </w:t>
       </w:r>
     </w:p>
@@ -75,42 +85,97 @@
       <w:pPr>
         <w:pStyle w:val="NormalWeb"/>
         <w:ind w:left="720"/>
-      </w:pPr>
-      <w:r>
-        <w:rPr>
-          <w:rFonts w:ascii="Calibri" w:hAnsi="Calibri"/>
-          <w:sz w:val="24"/>
-          <w:szCs w:val="24"/>
-        </w:rPr>
-        <w:t xml:space="preserve">a) Do this in </w:t>
-      </w:r>
-      <w:r>
-        <w:rPr>
-          <w:rFonts w:ascii="Calibri" w:hAnsi="Calibri"/>
-          <w:i/>
-          <w:iCs/>
-          <w:sz w:val="24"/>
-          <w:szCs w:val="24"/>
-        </w:rPr>
-        <w:t>your own words.</w:t>
-      </w:r>
-      <w:r>
-        <w:rPr>
-          <w:rFonts w:ascii="Calibri" w:hAnsi="Calibri"/>
-          <w:i/>
-          <w:iCs/>
-          <w:sz w:val="24"/>
-          <w:szCs w:val="24"/>
-        </w:rPr>
-        <w:br/>
-      </w:r>
-      <w:r>
-        <w:rPr>
-          <w:rFonts w:ascii="Calibri" w:hAnsi="Calibri"/>
-          <w:sz w:val="24"/>
-          <w:szCs w:val="24"/>
-        </w:rPr>
-        <w:t xml:space="preserve">b) What insight can you offer into the problem that is not immediately visible from the word problem alone? c) What is the overall goal? </w:t>
+        <w:rPr>
+          <w:rFonts w:ascii="Arial" w:hAnsi="Arial"/>
+          <w:sz w:val="24"/>
+          <w:szCs w:val="24"/>
+        </w:rPr>
+      </w:pPr>
+      <w:r>
+        <w:rPr>
+          <w:rFonts w:ascii="Arial" w:hAnsi="Arial"/>
+          <w:sz w:val="24"/>
+          <w:szCs w:val="24"/>
+        </w:rPr>
+        <w:t xml:space="preserve">a) The problem here is how the man can get the cat, the parrot, and the bag of seed across the river as a whole but he has only room for himself and one of them. </w:t>
+      </w:r>
+    </w:p>
+    <w:p>
+      <w:pPr>
+        <w:pStyle w:val="NormalWeb"/>
+        <w:ind w:left="720"/>
+        <w:rPr>
+          <w:rFonts w:ascii="Arial" w:hAnsi="Arial"/>
+          <w:sz w:val="24"/>
+          <w:szCs w:val="24"/>
+        </w:rPr>
+      </w:pPr>
+      <w:r>
+        <w:rPr>
+          <w:rFonts w:ascii="Arial" w:hAnsi="Arial"/>
+          <w:sz w:val="24"/>
+          <w:szCs w:val="24"/>
+        </w:rPr>
+        <w:t xml:space="preserve">b) </w:t>
+      </w:r>
+      <w:r>
+        <w:rPr>
+          <w:rFonts w:ascii="Arial" w:hAnsi="Arial"/>
+          <w:sz w:val="24"/>
+          <w:szCs w:val="24"/>
+        </w:rPr>
+        <w:t>The insight I can offer is how the man fin</w:t>
+      </w:r>
+      <w:r>
+        <w:rPr>
+          <w:rFonts w:ascii="Arial" w:hAnsi="Arial"/>
+          <w:sz w:val="24"/>
+          <w:szCs w:val="24"/>
+        </w:rPr>
+        <w:t xml:space="preserve">ds himself in a puzzle </w:t>
+      </w:r>
+      <w:r>
+        <w:rPr>
+          <w:rFonts w:ascii="Arial" w:hAnsi="Arial"/>
+          <w:sz w:val="24"/>
+          <w:szCs w:val="24"/>
+        </w:rPr>
+        <w:t xml:space="preserve">because he needs each of them to be whole in order for them to count as a puzzle piece. </w:t>
+      </w:r>
+    </w:p>
+    <w:p>
+      <w:pPr>
+        <w:pStyle w:val="NormalWeb"/>
+        <w:ind w:left="720"/>
+        <w:rPr>
+          <w:rFonts w:ascii="Arial" w:hAnsi="Arial"/>
+          <w:sz w:val="24"/>
+          <w:szCs w:val="24"/>
+        </w:rPr>
+      </w:pPr>
+      <w:r>
+        <w:rPr>
+          <w:rFonts w:ascii="Arial" w:hAnsi="Arial"/>
+          <w:sz w:val="24"/>
+          <w:szCs w:val="24"/>
+        </w:rPr>
+        <w:t xml:space="preserve"> c) The over all goals are to get the cat, parrot, and bag of seed to the other side of the river without leaving them </w:t>
+      </w:r>
+      <w:r>
+        <w:rPr>
+          <w:rFonts w:ascii="Arial" w:hAnsi="Arial"/>
+          <w:sz w:val="24"/>
+          <w:szCs w:val="24"/>
+        </w:rPr>
+        <w:t>unattended</w:t>
+      </w:r>
+      <w:r>
+        <w:rPr>
+          <w:rFonts w:ascii="Arial" w:hAnsi="Arial"/>
+          <w:sz w:val="24"/>
+          <w:szCs w:val="24"/>
+        </w:rPr>
+        <w:t xml:space="preserve"> together.</w:t>
       </w:r>
     </w:p>
     <w:p>
@@ -120,18 +185,15 @@
           <w:ilvl w:val="0"/>
           <w:numId w:val="1"/>
         </w:numPr>
-      </w:pPr>
-      <w:r>
-        <w:rPr>
-          <w:rFonts w:ascii="Calibri" w:hAnsi="Calibri"/>
-          <w:sz w:val="24"/>
-          <w:szCs w:val="24"/>
-        </w:rPr>
-        <w:t xml:space="preserve">2) </w:t>
-      </w:r>
-      <w:r>
-        <w:rPr>
-          <w:rFonts w:ascii="Calibri" w:hAnsi="Calibri"/>
+        <w:rPr>
+          <w:rFonts w:ascii="Arial" w:hAnsi="Arial"/>
+          <w:sz w:val="24"/>
+          <w:szCs w:val="24"/>
+        </w:rPr>
+      </w:pPr>
+      <w:r>
+        <w:rPr>
+          <w:rFonts w:ascii="Arial" w:hAnsi="Arial"/>
           <w:b/>
           <w:bCs/>
           <w:sz w:val="24"/>
@@ -139,41 +201,67 @@
         </w:rPr>
         <w:t>Break the problem apart</w:t>
       </w:r>
-      <w:r>
-        <w:rPr>
-          <w:rFonts w:ascii="Calibri" w:hAnsi="Calibri"/>
-          <w:b/>
-          <w:bCs/>
-          <w:sz w:val="24"/>
-          <w:szCs w:val="24"/>
-        </w:rPr>
-        <w:br/>
-      </w:r>
-      <w:r>
-        <w:rPr>
-          <w:rFonts w:ascii="Calibri" w:hAnsi="Calibri"/>
-          <w:sz w:val="24"/>
-          <w:szCs w:val="24"/>
-        </w:rPr>
-        <w:t xml:space="preserve">a) </w:t>
-      </w:r>
-      <w:proofErr w:type="gramStart"/>
-      <w:r>
-        <w:rPr>
-          <w:rFonts w:ascii="Calibri" w:hAnsi="Calibri"/>
-          <w:sz w:val="24"/>
-          <w:szCs w:val="24"/>
-        </w:rPr>
-        <w:t>What</w:t>
-      </w:r>
-      <w:proofErr w:type="gramEnd"/>
-      <w:r>
-        <w:rPr>
-          <w:rFonts w:ascii="Calibri" w:hAnsi="Calibri"/>
-          <w:sz w:val="24"/>
-          <w:szCs w:val="24"/>
-        </w:rPr>
-        <w:t xml:space="preserve"> are the constraints? b) What are the sub-goals? </w:t>
+    </w:p>
+    <w:p>
+      <w:pPr>
+        <w:pStyle w:val="NormalWeb"/>
+        <w:ind w:left="720"/>
+        <w:rPr>
+          <w:rFonts w:ascii="Arial" w:hAnsi="Arial"/>
+          <w:sz w:val="24"/>
+          <w:szCs w:val="24"/>
+        </w:rPr>
+      </w:pPr>
+      <w:r>
+        <w:rPr>
+          <w:rFonts w:ascii="Arial" w:hAnsi="Arial"/>
+          <w:sz w:val="24"/>
+          <w:szCs w:val="24"/>
+        </w:rPr>
+        <w:t>a) The constraint is</w:t>
+      </w:r>
+      <w:r>
+        <w:rPr>
+          <w:rFonts w:ascii="Arial" w:hAnsi="Arial"/>
+          <w:sz w:val="24"/>
+          <w:szCs w:val="24"/>
+        </w:rPr>
+        <w:t xml:space="preserve"> he only has room for himself and either the cat, parrot, or the bag of seed.</w:t>
+      </w:r>
+      <w:r>
+        <w:rPr>
+          <w:rFonts w:ascii="Arial" w:hAnsi="Arial"/>
+          <w:sz w:val="24"/>
+          <w:szCs w:val="24"/>
+        </w:rPr>
+        <w:t xml:space="preserve"> </w:t>
+      </w:r>
+    </w:p>
+    <w:p>
+      <w:pPr>
+        <w:pStyle w:val="NormalWeb"/>
+        <w:ind w:left="720"/>
+        <w:rPr>
+          <w:rFonts w:ascii="Arial" w:hAnsi="Arial"/>
+          <w:sz w:val="24"/>
+          <w:szCs w:val="24"/>
+        </w:rPr>
+      </w:pPr>
+      <w:r>
+        <w:rPr>
+          <w:rFonts w:ascii="Arial" w:hAnsi="Arial"/>
+          <w:sz w:val="24"/>
+          <w:szCs w:val="24"/>
+        </w:rPr>
+        <w:t>b) The sub-goals are h</w:t>
+      </w:r>
+      <w:r>
+        <w:rPr>
+          <w:rFonts w:ascii="Arial" w:hAnsi="Arial"/>
+          <w:sz w:val="24"/>
+          <w:szCs w:val="24"/>
+        </w:rPr>
+        <w:t>e needs to get them over without leaving the cat to eat the parrot, or the parrot to eat the bag of seed.</w:t>
       </w:r>
     </w:p>
     <w:p>
@@ -183,18 +271,15 @@
           <w:ilvl w:val="0"/>
           <w:numId w:val="1"/>
         </w:numPr>
-      </w:pPr>
-      <w:r>
-        <w:rPr>
-          <w:rFonts w:ascii="Calibri" w:hAnsi="Calibri"/>
-          <w:sz w:val="24"/>
-          <w:szCs w:val="24"/>
-        </w:rPr>
-        <w:t xml:space="preserve">3) </w:t>
-      </w:r>
-      <w:r>
-        <w:rPr>
-          <w:rFonts w:ascii="Calibri" w:hAnsi="Calibri"/>
+        <w:rPr>
+          <w:rFonts w:ascii="Arial" w:hAnsi="Arial"/>
+          <w:sz w:val="24"/>
+          <w:szCs w:val="24"/>
+        </w:rPr>
+      </w:pPr>
+      <w:r>
+        <w:rPr>
+          <w:rFonts w:ascii="Arial" w:hAnsi="Arial"/>
           <w:b/>
           <w:bCs/>
           <w:sz w:val="24"/>
@@ -204,7 +289,7 @@
       </w:r>
       <w:r>
         <w:rPr>
-          <w:rFonts w:ascii="Calibri" w:hAnsi="Calibri"/>
+          <w:rFonts w:ascii="Arial" w:hAnsi="Arial"/>
           <w:b/>
           <w:bCs/>
           <w:sz w:val="24"/>
@@ -214,11 +299,67 @@
       </w:r>
       <w:r>
         <w:rPr>
-          <w:rFonts w:ascii="Calibri" w:hAnsi="Calibri"/>
-          <w:sz w:val="24"/>
-          <w:szCs w:val="24"/>
-        </w:rPr>
-        <w:t xml:space="preserve">a) For each of the sub-problems you’ve discussed in #2, what is a possible solution? </w:t>
+          <w:rFonts w:ascii="Arial" w:hAnsi="Arial"/>
+          <w:sz w:val="24"/>
+          <w:szCs w:val="24"/>
+        </w:rPr>
+        <w:t xml:space="preserve">a) </w:t>
+      </w:r>
+      <w:r>
+        <w:rPr>
+          <w:rFonts w:ascii="Arial" w:hAnsi="Arial"/>
+          <w:sz w:val="24"/>
+          <w:szCs w:val="24"/>
+        </w:rPr>
+        <w:t xml:space="preserve">A possible solution to the sub-problems is to take </w:t>
+      </w:r>
+      <w:r>
+        <w:rPr>
+          <w:rFonts w:ascii="Arial" w:hAnsi="Arial"/>
+          <w:sz w:val="24"/>
+          <w:szCs w:val="24"/>
+        </w:rPr>
+        <w:t xml:space="preserve">the </w:t>
+      </w:r>
+      <w:r>
+        <w:rPr>
+          <w:rFonts w:ascii="Arial" w:hAnsi="Arial"/>
+          <w:sz w:val="24"/>
+          <w:szCs w:val="24"/>
+        </w:rPr>
+        <w:t xml:space="preserve">bag of </w:t>
+      </w:r>
+      <w:r>
+        <w:rPr>
+          <w:rFonts w:ascii="Arial" w:hAnsi="Arial"/>
+          <w:sz w:val="24"/>
+          <w:szCs w:val="24"/>
+        </w:rPr>
+        <w:t>seed across first</w:t>
+      </w:r>
+      <w:r>
+        <w:rPr>
+          <w:rFonts w:ascii="Arial" w:hAnsi="Arial"/>
+          <w:sz w:val="24"/>
+          <w:szCs w:val="24"/>
+        </w:rPr>
+        <w:t>,</w:t>
+      </w:r>
+      <w:r>
+        <w:rPr>
+          <w:rFonts w:ascii="Arial" w:hAnsi="Arial"/>
+          <w:sz w:val="24"/>
+          <w:szCs w:val="24"/>
+        </w:rPr>
+        <w:t xml:space="preserve"> then the cat, then the </w:t>
+      </w:r>
+      <w:r>
+        <w:rPr>
+          <w:rFonts w:ascii="Arial" w:hAnsi="Arial"/>
+          <w:sz w:val="24"/>
+          <w:szCs w:val="24"/>
+        </w:rPr>
+        <w:t>parrot. But if by doing that, the cat and parrot would be left alone, resulting in the cat eating the parrot. Another solution would be to take the cat over first, but by doing so, it would result in the parrot eating the bag of seed. The third solution would be to take the parrot over first, then the cat or the bag of seed, but if he took the cat over second, the cat would eat the parrot, if he took the bag of seed over second, then the parrot would eat the bag of seed.</w:t>
       </w:r>
     </w:p>
     <w:p>
@@ -228,25 +369,20 @@
           <w:ilvl w:val="0"/>
           <w:numId w:val="1"/>
         </w:numPr>
-      </w:pPr>
-      <w:r>
-        <w:rPr>
-          <w:rFonts w:ascii="Calibri" w:hAnsi="Calibri"/>
+        <w:rPr>
+          <w:rFonts w:ascii="Arial" w:hAnsi="Arial"/>
+          <w:sz w:val="24"/>
+          <w:szCs w:val="24"/>
+        </w:rPr>
+      </w:pPr>
+      <w:r>
+        <w:rPr>
+          <w:rFonts w:ascii="Arial" w:hAnsi="Arial"/>
           <w:b/>
           <w:bCs/>
           <w:sz w:val="24"/>
           <w:szCs w:val="24"/>
         </w:rPr>
-        <w:t xml:space="preserve">4) </w:t>
-      </w:r>
-      <w:r>
-        <w:rPr>
-          <w:rFonts w:ascii="Calibri" w:hAnsi="Calibri"/>
-          <w:b/>
-          <w:bCs/>
-          <w:sz w:val="24"/>
-          <w:szCs w:val="24"/>
-        </w:rPr>
         <w:t xml:space="preserve">Evaluate each potential solution </w:t>
       </w:r>
     </w:p>
@@ -254,104 +390,895 @@
       <w:pPr>
         <w:pStyle w:val="NormalWeb"/>
         <w:ind w:left="720"/>
-      </w:pPr>
-      <w:r>
-        <w:rPr>
-          <w:rFonts w:ascii="Calibri" w:hAnsi="Calibri"/>
-          <w:sz w:val="24"/>
-          <w:szCs w:val="24"/>
-        </w:rPr>
-        <w:t xml:space="preserve">a) Does each solution meet the goals? </w:t>
+        <w:rPr>
+          <w:rFonts w:ascii="Arial" w:hAnsi="Arial"/>
+          <w:sz w:val="24"/>
+          <w:szCs w:val="24"/>
+        </w:rPr>
+      </w:pPr>
+      <w:r>
+        <w:rPr>
+          <w:rFonts w:ascii="Arial" w:hAnsi="Arial"/>
+          <w:sz w:val="24"/>
+          <w:szCs w:val="24"/>
+        </w:rPr>
+        <w:t>a) No, each of the solutions do not meet the goals, the solutions would cancel each other out.</w:t>
       </w:r>
     </w:p>
     <w:p>
       <w:pPr>
         <w:pStyle w:val="NormalWeb"/>
         <w:ind w:left="720"/>
-      </w:pPr>
-      <w:r>
-        <w:rPr>
-          <w:rFonts w:ascii="Calibri" w:hAnsi="Calibri"/>
-          <w:sz w:val="24"/>
-          <w:szCs w:val="24"/>
-        </w:rPr>
-        <w:t xml:space="preserve">b) Will each solution work for ALL cases? </w:t>
-      </w:r>
-    </w:p>
-    <w:p>
-      <w:pPr>
-        <w:pStyle w:val="NormalWeb"/>
+        <w:rPr>
+          <w:rFonts w:ascii="Arial" w:hAnsi="Arial"/>
+          <w:sz w:val="24"/>
+          <w:szCs w:val="24"/>
+        </w:rPr>
+      </w:pPr>
+      <w:r>
+        <w:rPr>
+          <w:rFonts w:ascii="Arial" w:hAnsi="Arial"/>
+          <w:sz w:val="24"/>
+          <w:szCs w:val="24"/>
+        </w:rPr>
+        <w:t>b) Each solution would not work for all cases.</w:t>
+      </w:r>
+    </w:p>
+    <w:p>
+      <w:pPr>
+        <w:pStyle w:val="NormalWeb"/>
+        <w:ind w:left="720"/>
+        <w:rPr>
+          <w:rFonts w:ascii="Arial" w:hAnsi="Arial"/>
+          <w:sz w:val="24"/>
+          <w:szCs w:val="24"/>
+        </w:rPr>
+      </w:pPr>
+    </w:p>
+    <w:p>
+      <w:pPr>
+        <w:pStyle w:val="NormalWeb"/>
+        <w:pageBreakBefore/>
         <w:numPr>
           <w:ilvl w:val="0"/>
           <w:numId w:val="1"/>
         </w:numPr>
-      </w:pPr>
-      <w:proofErr w:type="gramStart"/>
-      <w:r>
-        <w:rPr>
-          <w:rFonts w:ascii="Calibri" w:hAnsi="Calibri"/>
+        <w:rPr>
+          <w:rFonts w:ascii="Arial" w:hAnsi="Arial"/>
+          <w:sz w:val="24"/>
+          <w:szCs w:val="24"/>
+        </w:rPr>
+      </w:pPr>
+      <w:r>
+        <w:rPr>
+          <w:rFonts w:ascii="Arial" w:hAnsi="Arial"/>
           <w:b/>
           <w:bCs/>
           <w:sz w:val="24"/>
           <w:szCs w:val="24"/>
         </w:rPr>
-        <w:t>5)  Choose</w:t>
+        <w:lastRenderedPageBreak/>
+        <w:t xml:space="preserve">Choose a solution and develop a plan to implement it. </w:t>
+      </w:r>
+    </w:p>
+    <w:p>
+      <w:pPr>
+        <w:pStyle w:val="NormalWeb"/>
+        <w:ind w:left="1440"/>
+        <w:rPr>
+          <w:rFonts w:ascii="Arial" w:hAnsi="Arial"/>
+          <w:sz w:val="24"/>
+          <w:szCs w:val="24"/>
+        </w:rPr>
+      </w:pPr>
+      <w:r>
+        <w:rPr>
+          <w:rFonts w:ascii="Arial" w:hAnsi="Arial"/>
+          <w:sz w:val="24"/>
+          <w:szCs w:val="24"/>
+        </w:rPr>
+        <w:t xml:space="preserve">a) </w:t>
+      </w:r>
+      <w:r>
+        <w:rPr>
+          <w:rFonts w:ascii="Arial" w:hAnsi="Arial"/>
+          <w:sz w:val="24"/>
+          <w:szCs w:val="24"/>
+        </w:rPr>
+        <w:t>The solution would be:</w:t>
+      </w:r>
+    </w:p>
+    <w:p>
+      <w:pPr>
+        <w:pStyle w:val="NormalWeb"/>
+        <w:numPr>
+          <w:ilvl w:val="1"/>
+          <w:numId w:val="3"/>
+        </w:numPr>
+        <w:rPr>
+          <w:rFonts w:ascii="Arial" w:hAnsi="Arial"/>
+          <w:sz w:val="24"/>
+          <w:szCs w:val="24"/>
+        </w:rPr>
+      </w:pPr>
+      <w:r>
+        <w:rPr>
+          <w:rFonts w:ascii="Arial" w:hAnsi="Arial"/>
+          <w:sz w:val="24"/>
+          <w:szCs w:val="24"/>
+        </w:rPr>
+        <w:t>Take the parrot over first.</w:t>
+      </w:r>
+    </w:p>
+    <w:p>
+      <w:pPr>
+        <w:pStyle w:val="NormalWeb"/>
+        <w:numPr>
+          <w:ilvl w:val="1"/>
+          <w:numId w:val="3"/>
+        </w:numPr>
+        <w:rPr>
+          <w:rFonts w:ascii="Arial" w:hAnsi="Arial"/>
+          <w:sz w:val="24"/>
+          <w:szCs w:val="24"/>
+        </w:rPr>
+      </w:pPr>
+      <w:r>
+        <w:rPr>
+          <w:rFonts w:ascii="Arial" w:hAnsi="Arial"/>
+          <w:sz w:val="24"/>
+          <w:szCs w:val="24"/>
+        </w:rPr>
+        <w:t>Come back.</w:t>
+      </w:r>
+    </w:p>
+    <w:p>
+      <w:pPr>
+        <w:pStyle w:val="NormalWeb"/>
+        <w:numPr>
+          <w:ilvl w:val="1"/>
+          <w:numId w:val="3"/>
+        </w:numPr>
+        <w:rPr>
+          <w:rFonts w:ascii="Arial" w:hAnsi="Arial"/>
+          <w:sz w:val="24"/>
+          <w:szCs w:val="24"/>
+        </w:rPr>
+      </w:pPr>
+      <w:r>
+        <w:rPr>
+          <w:rFonts w:ascii="Arial" w:hAnsi="Arial"/>
+          <w:sz w:val="24"/>
+          <w:szCs w:val="24"/>
+        </w:rPr>
+        <w:t>Take the bag of seed over second.</w:t>
+      </w:r>
+    </w:p>
+    <w:p>
+      <w:pPr>
+        <w:pStyle w:val="NormalWeb"/>
+        <w:numPr>
+          <w:ilvl w:val="1"/>
+          <w:numId w:val="3"/>
+        </w:numPr>
+        <w:rPr>
+          <w:rFonts w:ascii="Arial" w:hAnsi="Arial"/>
+          <w:sz w:val="24"/>
+          <w:szCs w:val="24"/>
+        </w:rPr>
+      </w:pPr>
+      <w:r>
+        <w:rPr>
+          <w:rFonts w:ascii="Arial" w:hAnsi="Arial"/>
+          <w:sz w:val="24"/>
+          <w:szCs w:val="24"/>
+        </w:rPr>
+        <w:t>Bring back the parrot.</w:t>
+      </w:r>
+    </w:p>
+    <w:p>
+      <w:pPr>
+        <w:pStyle w:val="NormalWeb"/>
+        <w:numPr>
+          <w:ilvl w:val="1"/>
+          <w:numId w:val="3"/>
+        </w:numPr>
+        <w:rPr>
+          <w:rFonts w:ascii="Arial" w:hAnsi="Arial"/>
+          <w:sz w:val="24"/>
+          <w:szCs w:val="24"/>
+        </w:rPr>
+      </w:pPr>
+      <w:r>
+        <w:rPr>
+          <w:rFonts w:ascii="Arial" w:hAnsi="Arial"/>
+          <w:sz w:val="24"/>
+          <w:szCs w:val="24"/>
+        </w:rPr>
+        <w:t>Get the cat and leave the parrot.</w:t>
+      </w:r>
+    </w:p>
+    <w:p>
+      <w:pPr>
+        <w:pStyle w:val="NormalWeb"/>
+        <w:numPr>
+          <w:ilvl w:val="1"/>
+          <w:numId w:val="3"/>
+        </w:numPr>
+        <w:rPr>
+          <w:rFonts w:ascii="Arial" w:hAnsi="Arial"/>
+          <w:sz w:val="24"/>
+          <w:szCs w:val="24"/>
+        </w:rPr>
+      </w:pPr>
+      <w:r>
+        <w:rPr>
+          <w:rFonts w:ascii="Arial" w:hAnsi="Arial"/>
+          <w:sz w:val="24"/>
+          <w:szCs w:val="24"/>
+        </w:rPr>
+        <w:t>Take the cat over</w:t>
+      </w:r>
+      <w:r>
+        <w:rPr>
+          <w:rFonts w:ascii="Arial" w:hAnsi="Arial"/>
+          <w:sz w:val="24"/>
+          <w:szCs w:val="24"/>
+        </w:rPr>
+        <w:t>.</w:t>
+      </w:r>
+    </w:p>
+    <w:p>
+      <w:pPr>
+        <w:pStyle w:val="NormalWeb"/>
+        <w:numPr>
+          <w:ilvl w:val="1"/>
+          <w:numId w:val="3"/>
+        </w:numPr>
+        <w:rPr>
+          <w:rFonts w:ascii="Arial" w:hAnsi="Arial"/>
+          <w:sz w:val="24"/>
+          <w:szCs w:val="24"/>
+        </w:rPr>
+      </w:pPr>
+      <w:r>
+        <w:rPr>
+          <w:rFonts w:ascii="Arial" w:hAnsi="Arial"/>
+          <w:sz w:val="24"/>
+          <w:szCs w:val="24"/>
+        </w:rPr>
+        <w:t xml:space="preserve">Come back </w:t>
+      </w:r>
+    </w:p>
+    <w:p>
+      <w:pPr>
+        <w:pStyle w:val="NormalWeb"/>
+        <w:numPr>
+          <w:ilvl w:val="1"/>
+          <w:numId w:val="3"/>
+        </w:numPr>
+        <w:rPr>
+          <w:rFonts w:ascii="Arial" w:hAnsi="Arial"/>
+          <w:sz w:val="24"/>
+          <w:szCs w:val="24"/>
+        </w:rPr>
+      </w:pPr>
+      <w:r>
+        <w:rPr>
+          <w:rFonts w:ascii="Arial" w:hAnsi="Arial"/>
+          <w:sz w:val="24"/>
+          <w:szCs w:val="24"/>
+        </w:rPr>
+        <w:t>Get the parrot.</w:t>
+      </w:r>
+    </w:p>
+    <w:p>
+      <w:pPr>
+        <w:pStyle w:val="NormalWeb"/>
+        <w:numPr>
+          <w:ilvl w:val="1"/>
+          <w:numId w:val="3"/>
+        </w:numPr>
+        <w:rPr>
+          <w:rFonts w:ascii="Arial" w:hAnsi="Arial"/>
+          <w:sz w:val="24"/>
+          <w:szCs w:val="24"/>
+        </w:rPr>
+      </w:pPr>
+      <w:r>
+        <w:rPr>
+          <w:rFonts w:ascii="Arial" w:hAnsi="Arial"/>
+          <w:sz w:val="24"/>
+          <w:szCs w:val="24"/>
+        </w:rPr>
+        <w:t>Take the parrot over.</w:t>
+      </w:r>
+    </w:p>
+    <w:p>
+      <w:pPr>
+        <w:pStyle w:val="NormalWeb"/>
+        <w:ind w:left="1440"/>
+        <w:rPr>
+          <w:rFonts w:ascii="Arial" w:hAnsi="Arial"/>
+          <w:sz w:val="24"/>
+          <w:szCs w:val="24"/>
+        </w:rPr>
+      </w:pPr>
+      <w:r>
+        <w:rPr>
+          <w:rFonts w:ascii="Arial" w:hAnsi="Arial"/>
+          <w:sz w:val="24"/>
+          <w:szCs w:val="24"/>
+        </w:rPr>
+        <w:br/>
+        <w:t xml:space="preserve">b) </w:t>
+      </w:r>
+      <w:r>
+        <w:rPr>
+          <w:rFonts w:ascii="Arial" w:hAnsi="Arial"/>
+          <w:sz w:val="24"/>
+          <w:szCs w:val="24"/>
+        </w:rPr>
+        <w:t>A little diagram of how the solution works is as follows:</w:t>
+      </w:r>
+    </w:p>
+    <w:p>
+      <w:pPr>
+        <w:pStyle w:val="NormalWeb"/>
+        <w:ind w:left="1440"/>
+        <w:rPr>
+          <w:rFonts w:ascii="Arial" w:hAnsi="Arial"/>
+          <w:sz w:val="24"/>
+          <w:szCs w:val="24"/>
+        </w:rPr>
+      </w:pPr>
+      <w:r>
+        <w:rPr>
+          <w:rFonts w:ascii="Arial" w:hAnsi="Arial"/>
+          <w:sz w:val="24"/>
+          <w:szCs w:val="24"/>
+        </w:rPr>
+        <w:t>Key:</w:t>
+      </w:r>
+    </w:p>
+    <w:p>
+      <w:pPr>
+        <w:pStyle w:val="NormalWeb"/>
+        <w:ind w:left="1440"/>
+        <w:rPr>
+          <w:rFonts w:ascii="Arial" w:hAnsi="Arial"/>
+          <w:sz w:val="24"/>
+          <w:szCs w:val="24"/>
+        </w:rPr>
+      </w:pPr>
+      <w:r>
+        <w:rPr>
+          <w:rFonts w:ascii="Arial" w:hAnsi="Arial"/>
+          <w:sz w:val="24"/>
+          <w:szCs w:val="24"/>
+        </w:rPr>
+        <w:t>C=</w:t>
+      </w:r>
+      <w:proofErr w:type="gramStart"/>
+      <w:r>
+        <w:rPr>
+          <w:rFonts w:ascii="Arial" w:hAnsi="Arial"/>
+          <w:sz w:val="24"/>
+          <w:szCs w:val="24"/>
+        </w:rPr>
+        <w:t>Cat  P</w:t>
       </w:r>
       <w:proofErr w:type="gramEnd"/>
       <w:r>
         <w:rPr>
-          <w:rFonts w:ascii="Calibri" w:hAnsi="Calibri"/>
-          <w:b/>
-          <w:bCs/>
-          <w:sz w:val="24"/>
-          <w:szCs w:val="24"/>
-        </w:rPr>
-        <w:t xml:space="preserve"> a solution and develop a plan to implement it. </w:t>
-      </w:r>
-    </w:p>
-    <w:p>
-      <w:pPr>
-        <w:pStyle w:val="NormalWeb"/>
-        <w:ind w:left="720"/>
-      </w:pPr>
-      <w:r>
-        <w:rPr>
-          <w:rFonts w:ascii="Calibri" w:hAnsi="Calibri"/>
-          <w:sz w:val="24"/>
-          <w:szCs w:val="24"/>
-        </w:rPr>
-        <w:t>a) Explain the solution in full.</w:t>
-      </w:r>
-      <w:r>
-        <w:rPr>
-          <w:rFonts w:ascii="Calibri" w:hAnsi="Calibri"/>
-          <w:sz w:val="24"/>
-          <w:szCs w:val="24"/>
-        </w:rPr>
-        <w:br/>
-        <w:t xml:space="preserve">b) Describe some test cases you tried out to make sure it works. (You can include </w:t>
-      </w:r>
+          <w:rFonts w:ascii="Arial" w:hAnsi="Arial"/>
+          <w:sz w:val="24"/>
+          <w:szCs w:val="24"/>
+        </w:rPr>
+        <w:t xml:space="preserve">=Parrot </w:t>
+      </w:r>
+      <w:r>
+        <w:rPr>
+          <w:rFonts w:ascii="Arial" w:hAnsi="Arial"/>
+          <w:sz w:val="24"/>
+          <w:szCs w:val="24"/>
+        </w:rPr>
+        <w:t>S=Bag of Seed</w:t>
+      </w:r>
+      <w:r>
+        <w:rPr>
+          <w:rFonts w:ascii="Arial" w:hAnsi="Arial"/>
+          <w:sz w:val="24"/>
+          <w:szCs w:val="24"/>
+        </w:rPr>
+        <w:t xml:space="preserve"> </w:t>
+      </w:r>
+      <w:r>
+        <w:rPr>
+          <w:rFonts w:ascii="Arial" w:hAnsi="Arial"/>
+          <w:sz w:val="24"/>
+          <w:szCs w:val="24"/>
+        </w:rPr>
+        <w:t>R=Riverbank</w:t>
+      </w:r>
+    </w:p>
+    <w:p>
+      <w:pPr>
+        <w:pStyle w:val="NormalWeb"/>
+        <w:ind w:left="1440"/>
+        <w:rPr>
+          <w:rFonts w:ascii="Arial" w:hAnsi="Arial"/>
+          <w:sz w:val="24"/>
+          <w:szCs w:val="24"/>
+        </w:rPr>
+      </w:pPr>
+      <w:r>
+        <w:rPr>
+          <w:rFonts w:ascii="Arial" w:hAnsi="Arial"/>
+          <w:sz w:val="24"/>
+          <w:szCs w:val="24"/>
+        </w:rPr>
+        <w:t>O=</w:t>
+      </w:r>
+      <w:proofErr w:type="gramStart"/>
+      <w:r>
+        <w:rPr>
+          <w:rFonts w:ascii="Arial" w:hAnsi="Arial"/>
+          <w:sz w:val="24"/>
+          <w:szCs w:val="24"/>
+        </w:rPr>
+        <w:t>Other</w:t>
+      </w:r>
+      <w:proofErr w:type="gramEnd"/>
+      <w:r>
+        <w:rPr>
+          <w:rFonts w:ascii="Arial" w:hAnsi="Arial"/>
+          <w:sz w:val="24"/>
+          <w:szCs w:val="24"/>
+        </w:rPr>
+        <w:t xml:space="preserve"> side of river  </w:t>
+      </w:r>
+    </w:p>
+    <w:p>
+      <w:pPr>
+        <w:pStyle w:val="NormalWeb"/>
+        <w:ind w:left="1440"/>
+        <w:rPr>
+          <w:rFonts w:ascii="Arial" w:hAnsi="Arial"/>
+          <w:sz w:val="24"/>
+          <w:szCs w:val="24"/>
+        </w:rPr>
+      </w:pPr>
+      <w:r>
+        <w:rPr>
+          <w:rFonts w:ascii="Arial" w:hAnsi="Arial"/>
+          <w:sz w:val="24"/>
+          <w:szCs w:val="24"/>
+        </w:rPr>
+        <w:t>Solution:</w:t>
+      </w:r>
+    </w:p>
+    <w:p>
+      <w:pPr>
+        <w:pStyle w:val="NormalWeb"/>
+        <w:ind w:left="1440"/>
+        <w:rPr>
+          <w:rFonts w:ascii="Arial" w:hAnsi="Arial"/>
+          <w:sz w:val="24"/>
+          <w:szCs w:val="24"/>
+        </w:rPr>
+      </w:pPr>
+      <w:r>
+        <w:rPr>
+          <w:rFonts w:ascii="Arial" w:hAnsi="Arial"/>
+          <w:sz w:val="24"/>
+          <w:szCs w:val="24"/>
+        </w:rPr>
+        <w:t>C</w:t>
+      </w:r>
+      <w:r>
+        <w:rPr>
+          <w:rFonts w:ascii="Arial" w:hAnsi="Arial"/>
+          <w:sz w:val="24"/>
+          <w:szCs w:val="24"/>
+        </w:rPr>
+        <w:t>P</w:t>
+      </w:r>
+      <w:r>
+        <w:rPr>
+          <w:rFonts w:ascii="Arial" w:hAnsi="Arial"/>
+          <w:sz w:val="24"/>
+          <w:szCs w:val="24"/>
+        </w:rPr>
+        <w:t>S</w:t>
+      </w:r>
+      <w:r>
+        <w:rPr>
+          <w:rFonts w:ascii="Arial" w:hAnsi="Arial"/>
+          <w:sz w:val="24"/>
+          <w:szCs w:val="24"/>
+        </w:rPr>
+        <w:t>R</w:t>
+      </w:r>
+    </w:p>
+    <w:p>
+      <w:pPr>
+        <w:pStyle w:val="NormalWeb"/>
+        <w:ind w:left="1440"/>
+        <w:rPr>
+          <w:rFonts w:ascii="Arial" w:hAnsi="Arial"/>
+          <w:sz w:val="24"/>
+          <w:szCs w:val="24"/>
+        </w:rPr>
+      </w:pPr>
+      <w:r>
+        <w:rPr>
+          <w:rFonts w:ascii="Arial" w:hAnsi="Arial"/>
+          <w:sz w:val="24"/>
+          <w:szCs w:val="24"/>
+        </w:rPr>
+        <w:t>P--</w:t>
+      </w:r>
+      <w:r>
+        <w:rPr>
+          <w:rFonts w:ascii="Arial" w:hAnsi="Arial"/>
+          <w:sz w:val="24"/>
+          <w:szCs w:val="24"/>
+        </w:rPr>
+        <w:t>----</w:t>
+      </w:r>
+      <w:r>
+        <w:rPr>
+          <w:rFonts w:ascii="Arial" w:hAnsi="Arial"/>
+          <w:sz w:val="24"/>
+          <w:szCs w:val="24"/>
+        </w:rPr>
+        <w:t>--------</w:t>
+      </w:r>
+      <w:r>
+        <w:rPr>
+          <w:rFonts w:ascii="Arial" w:hAnsi="Arial"/>
+          <w:sz w:val="24"/>
+          <w:szCs w:val="24"/>
+        </w:rPr>
+        <w:sym w:font="Wingdings" w:char="F0E0"/>
+      </w:r>
+      <w:r>
+        <w:rPr>
+          <w:rFonts w:ascii="Arial" w:hAnsi="Arial"/>
+          <w:sz w:val="24"/>
+          <w:szCs w:val="24"/>
+        </w:rPr>
+        <w:t>O</w:t>
+      </w:r>
+    </w:p>
+    <w:p>
+      <w:pPr>
+        <w:pStyle w:val="NormalWeb"/>
+        <w:ind w:left="1440"/>
+        <w:rPr>
+          <w:rFonts w:ascii="Arial" w:hAnsi="Arial"/>
+          <w:sz w:val="24"/>
+          <w:szCs w:val="24"/>
+        </w:rPr>
+      </w:pPr>
+      <w:r>
+        <w:rPr>
+          <w:rFonts w:ascii="Arial" w:hAnsi="Arial"/>
+          <w:sz w:val="24"/>
+          <w:szCs w:val="24"/>
+        </w:rPr>
+        <w:t>CS</w:t>
+      </w:r>
+      <w:r>
+        <w:rPr>
+          <w:rFonts w:ascii="Arial" w:hAnsi="Arial"/>
+          <w:sz w:val="24"/>
+          <w:szCs w:val="24"/>
+        </w:rPr>
+        <w:t>R</w:t>
+      </w:r>
+      <w:r>
+        <w:rPr>
+          <w:rFonts w:ascii="Arial" w:hAnsi="Arial"/>
+          <w:sz w:val="24"/>
+          <w:szCs w:val="24"/>
+        </w:rPr>
+        <w:sym w:font="Wingdings" w:char="F0DF"/>
+      </w:r>
+      <w:r>
+        <w:rPr>
+          <w:rFonts w:ascii="Arial" w:hAnsi="Arial"/>
+          <w:sz w:val="24"/>
+          <w:szCs w:val="24"/>
+        </w:rPr>
+        <w:t>----------O</w:t>
+      </w:r>
+    </w:p>
+    <w:p>
+      <w:pPr>
+        <w:pStyle w:val="NormalWeb"/>
+        <w:ind w:left="1440"/>
+        <w:rPr>
+          <w:rFonts w:ascii="Arial" w:hAnsi="Arial"/>
+          <w:sz w:val="24"/>
+          <w:szCs w:val="24"/>
+        </w:rPr>
+      </w:pPr>
+      <w:r>
+        <w:rPr>
+          <w:rFonts w:ascii="Arial" w:hAnsi="Arial"/>
+          <w:sz w:val="24"/>
+          <w:szCs w:val="24"/>
+        </w:rPr>
+        <w:t>S------</w:t>
+      </w:r>
+      <w:r>
+        <w:rPr>
+          <w:rFonts w:ascii="Arial" w:hAnsi="Arial"/>
+          <w:sz w:val="24"/>
+          <w:szCs w:val="24"/>
+        </w:rPr>
+        <w:t>----</w:t>
+      </w:r>
+      <w:r>
+        <w:rPr>
+          <w:rFonts w:ascii="Arial" w:hAnsi="Arial"/>
+          <w:sz w:val="24"/>
+          <w:szCs w:val="24"/>
+        </w:rPr>
+        <w:t>----</w:t>
+      </w:r>
+      <w:r>
+        <w:rPr>
+          <w:rFonts w:ascii="Arial" w:hAnsi="Arial"/>
+          <w:sz w:val="24"/>
+          <w:szCs w:val="24"/>
+        </w:rPr>
+        <w:sym w:font="Wingdings" w:char="F0E0"/>
+      </w:r>
+      <w:r>
+        <w:rPr>
+          <w:rFonts w:ascii="Arial" w:hAnsi="Arial"/>
+          <w:sz w:val="24"/>
+          <w:szCs w:val="24"/>
+        </w:rPr>
+        <w:t>O</w:t>
+      </w:r>
+    </w:p>
+    <w:p>
+      <w:pPr>
+        <w:pStyle w:val="NormalWeb"/>
+        <w:ind w:left="1440"/>
+        <w:rPr>
+          <w:rFonts w:ascii="Arial" w:hAnsi="Arial"/>
+          <w:sz w:val="24"/>
+          <w:szCs w:val="24"/>
+        </w:rPr>
+      </w:pPr>
+      <w:r>
+        <w:rPr>
+          <w:rFonts w:ascii="Arial" w:hAnsi="Arial"/>
+          <w:sz w:val="24"/>
+          <w:szCs w:val="24"/>
+        </w:rPr>
+        <w:t>P</w:t>
+      </w:r>
+      <w:r>
+        <w:rPr>
+          <w:rFonts w:ascii="Arial" w:hAnsi="Arial"/>
+          <w:sz w:val="24"/>
+          <w:szCs w:val="24"/>
+        </w:rPr>
+        <w:sym w:font="Wingdings" w:char="F0DF"/>
+      </w:r>
+      <w:r>
+        <w:rPr>
+          <w:rFonts w:ascii="Arial" w:hAnsi="Arial"/>
+          <w:sz w:val="24"/>
+          <w:szCs w:val="24"/>
+        </w:rPr>
+        <w:t>-------</w:t>
+      </w:r>
+      <w:r>
+        <w:rPr>
+          <w:rFonts w:ascii="Arial" w:hAnsi="Arial"/>
+          <w:sz w:val="24"/>
+          <w:szCs w:val="24"/>
+        </w:rPr>
+        <w:t>----</w:t>
+      </w:r>
+      <w:r>
+        <w:rPr>
+          <w:rFonts w:ascii="Arial" w:hAnsi="Arial"/>
+          <w:sz w:val="24"/>
+          <w:szCs w:val="24"/>
+        </w:rPr>
+        <w:t>---O</w:t>
+      </w:r>
+    </w:p>
+    <w:p>
+      <w:pPr>
+        <w:pStyle w:val="NormalWeb"/>
+        <w:ind w:left="1440"/>
+        <w:rPr>
+          <w:rFonts w:ascii="Arial" w:hAnsi="Arial"/>
+          <w:sz w:val="24"/>
+          <w:szCs w:val="24"/>
+        </w:rPr>
+      </w:pPr>
+      <w:r>
+        <w:rPr>
+          <w:rFonts w:ascii="Arial" w:hAnsi="Arial"/>
+          <w:sz w:val="24"/>
+          <w:szCs w:val="24"/>
+        </w:rPr>
+        <w:t>P</w:t>
+      </w:r>
+      <w:r>
+        <w:rPr>
+          <w:rFonts w:ascii="Arial" w:hAnsi="Arial"/>
+          <w:sz w:val="24"/>
+          <w:szCs w:val="24"/>
+        </w:rPr>
+        <w:t>C</w:t>
+      </w:r>
+      <w:r>
+        <w:rPr>
+          <w:rFonts w:ascii="Arial" w:hAnsi="Arial"/>
+          <w:sz w:val="24"/>
+          <w:szCs w:val="24"/>
+        </w:rPr>
+        <w:t>R</w:t>
+      </w:r>
+    </w:p>
+    <w:p>
+      <w:pPr>
+        <w:pStyle w:val="NormalWeb"/>
+        <w:ind w:left="1440"/>
+        <w:rPr>
+          <w:rFonts w:ascii="Arial" w:hAnsi="Arial"/>
+          <w:sz w:val="24"/>
+          <w:szCs w:val="24"/>
+        </w:rPr>
+      </w:pPr>
+      <w:r>
+        <w:rPr>
+          <w:rFonts w:ascii="Arial" w:hAnsi="Arial"/>
+          <w:sz w:val="24"/>
+          <w:szCs w:val="24"/>
+        </w:rPr>
+        <w:t>C---------</w:t>
+      </w:r>
+      <w:r>
+        <w:rPr>
+          <w:rFonts w:ascii="Arial" w:hAnsi="Arial"/>
+          <w:sz w:val="24"/>
+          <w:szCs w:val="24"/>
+        </w:rPr>
+        <w:t>----</w:t>
+      </w:r>
+      <w:r>
+        <w:rPr>
+          <w:rFonts w:ascii="Arial" w:hAnsi="Arial"/>
+          <w:sz w:val="24"/>
+          <w:szCs w:val="24"/>
+        </w:rPr>
+        <w:t>-</w:t>
+      </w:r>
+      <w:r>
+        <w:rPr>
+          <w:rFonts w:ascii="Arial" w:hAnsi="Arial"/>
+          <w:sz w:val="24"/>
+          <w:szCs w:val="24"/>
+        </w:rPr>
+        <w:sym w:font="Wingdings" w:char="F0E0"/>
+      </w:r>
+      <w:r>
+        <w:rPr>
+          <w:rFonts w:ascii="Arial" w:hAnsi="Arial"/>
+          <w:sz w:val="24"/>
+          <w:szCs w:val="24"/>
+        </w:rPr>
+        <w:t>O</w:t>
+      </w:r>
+    </w:p>
+    <w:p>
+      <w:pPr>
+        <w:pStyle w:val="NormalWeb"/>
+        <w:ind w:left="1440"/>
+        <w:rPr>
+          <w:rFonts w:ascii="Arial" w:hAnsi="Arial"/>
+          <w:sz w:val="24"/>
+          <w:szCs w:val="24"/>
+        </w:rPr>
+      </w:pPr>
+      <w:r>
+        <w:rPr>
+          <w:rFonts w:ascii="Arial" w:hAnsi="Arial"/>
+          <w:sz w:val="24"/>
+          <w:szCs w:val="24"/>
+        </w:rPr>
+        <w:t>R</w:t>
+      </w:r>
+      <w:r>
+        <w:rPr>
+          <w:rFonts w:ascii="Arial" w:hAnsi="Arial"/>
+          <w:sz w:val="24"/>
+          <w:szCs w:val="24"/>
+        </w:rPr>
+        <w:sym w:font="Wingdings" w:char="F0DF"/>
+      </w:r>
+      <w:r>
+        <w:rPr>
+          <w:rFonts w:ascii="Arial" w:hAnsi="Arial"/>
+          <w:sz w:val="24"/>
+          <w:szCs w:val="24"/>
+        </w:rPr>
+        <w:t>----------</w:t>
+      </w:r>
+      <w:r>
+        <w:rPr>
+          <w:rFonts w:ascii="Arial" w:hAnsi="Arial"/>
+          <w:sz w:val="24"/>
+          <w:szCs w:val="24"/>
+        </w:rPr>
+        <w:t>----</w:t>
+      </w:r>
+      <w:r>
+        <w:rPr>
+          <w:rFonts w:ascii="Arial" w:hAnsi="Arial"/>
+          <w:sz w:val="24"/>
+          <w:szCs w:val="24"/>
+        </w:rPr>
+        <w:t>O</w:t>
+      </w:r>
+    </w:p>
+    <w:p>
+      <w:pPr>
+        <w:pStyle w:val="NormalWeb"/>
+        <w:ind w:left="1440"/>
+        <w:rPr>
+          <w:rFonts w:ascii="Arial" w:hAnsi="Arial"/>
+          <w:sz w:val="24"/>
+          <w:szCs w:val="24"/>
+        </w:rPr>
+      </w:pPr>
       <w:bookmarkStart w:id="0" w:name="_GoBack"/>
       <w:bookmarkEnd w:id="0"/>
       <w:r>
         <w:rPr>
-          <w:rFonts w:ascii="Calibri" w:hAnsi="Calibri"/>
-          <w:sz w:val="24"/>
-          <w:szCs w:val="24"/>
-        </w:rPr>
-        <w:t xml:space="preserve">drawings and diagrams as part of your explanation as long as they are clearly communicating the solution). </w:t>
-      </w:r>
-    </w:p>
-    <w:p>
-      <w:pPr>
-        <w:rPr>
-          <w:rFonts w:ascii="Arial" w:hAnsi="Arial"/>
-          <w:b/>
-        </w:rPr>
-      </w:pPr>
-    </w:p>
-    <w:p/>
-    <w:p/>
+          <w:rFonts w:ascii="Arial" w:hAnsi="Arial"/>
+          <w:sz w:val="24"/>
+          <w:szCs w:val="24"/>
+        </w:rPr>
+        <w:t>P----------</w:t>
+      </w:r>
+      <w:r>
+        <w:rPr>
+          <w:rFonts w:ascii="Arial" w:hAnsi="Arial"/>
+          <w:sz w:val="24"/>
+          <w:szCs w:val="24"/>
+        </w:rPr>
+        <w:t>----</w:t>
+      </w:r>
+      <w:r>
+        <w:rPr>
+          <w:rFonts w:ascii="Arial" w:hAnsi="Arial"/>
+          <w:sz w:val="24"/>
+          <w:szCs w:val="24"/>
+        </w:rPr>
+        <w:sym w:font="Wingdings" w:char="F0E0"/>
+      </w:r>
+      <w:r>
+        <w:rPr>
+          <w:rFonts w:ascii="Arial" w:hAnsi="Arial"/>
+          <w:sz w:val="24"/>
+          <w:szCs w:val="24"/>
+        </w:rPr>
+        <w:t>O</w:t>
+      </w:r>
+    </w:p>
     <w:sectPr>
       <w:headerReference w:type="even" r:id="rId9"/>
       <w:headerReference w:type="default" r:id="rId10"/>
@@ -417,7 +1344,6 @@
         <w:temporary/>
         <w:showingPlcHdr/>
       </w:sdtPr>
-      <w:sdtEndPr/>
       <w:sdtContent>
         <w:r>
           <w:t>[Type text]</w:t>
@@ -436,7 +1362,6 @@
         <w:temporary/>
         <w:showingPlcHdr/>
       </w:sdtPr>
-      <w:sdtEndPr/>
       <w:sdtContent>
         <w:r>
           <w:t>[Type text]</w:t>
@@ -455,7 +1380,6 @@
         <w:temporary/>
         <w:showingPlcHdr/>
       </w:sdtPr>
-      <w:sdtEndPr/>
       <w:sdtContent>
         <w:r>
           <w:t>[Type text]</w:t>
@@ -504,9 +1428,95 @@
 <file path=word/numbering.xml><?xml version="1.0" encoding="utf-8"?>
 <w:numbering xmlns:wpc="http://schemas.microsoft.com/office/word/2010/wordprocessingCanvas" xmlns:mo="http://schemas.microsoft.com/office/mac/office/2008/main" xmlns:mc="http://schemas.openxmlformats.org/markup-compatibility/2006" xmlns:mv="urn:schemas-microsoft-com:mac:vml" xmlns:o="urn:schemas-microsoft-com:office:office" xmlns:r="http://schemas.openxmlformats.org/officeDocument/2006/relationships" xmlns:m="http://schemas.openxmlformats.org/officeDocument/2006/math" xmlns:v="urn:schemas-microsoft-com:vml" xmlns:wp14="http://schemas.microsoft.com/office/word/2010/wordprocessingDrawing" xmlns:wp="http://schemas.openxmlformats.org/drawingml/2006/wordprocessingDrawing" xmlns:w10="urn:schemas-microsoft-com:office:word" xmlns:w="http://schemas.openxmlformats.org/wordprocessingml/2006/main" xmlns:w14="http://schemas.microsoft.com/office/word/2010/wordml" xmlns:wpg="http://schemas.microsoft.com/office/word/2010/wordprocessingGroup" xmlns:wpi="http://schemas.microsoft.com/office/word/2010/wordprocessingInk" xmlns:wne="http://schemas.microsoft.com/office/word/2006/wordml" xmlns:wps="http://schemas.microsoft.com/office/word/2010/wordprocessingShape" mc:Ignorable="w14 wp14">
   <w:abstractNum w:abstractNumId="0">
+    <w:nsid w:val="33FE4B90"/>
+    <w:multiLevelType w:val="hybridMultilevel"/>
+    <w:tmpl w:val="4DD456E8"/>
+    <w:lvl w:ilvl="0" w:tplc="0409000F">
+      <w:start w:val="1"/>
+      <w:numFmt w:val="decimal"/>
+      <w:lvlText w:val="%1."/>
+      <w:lvlJc w:val="left"/>
+      <w:pPr>
+        <w:ind w:left="1440" w:hanging="360"/>
+      </w:pPr>
+    </w:lvl>
+    <w:lvl w:ilvl="1" w:tplc="04090011">
+      <w:start w:val="1"/>
+      <w:numFmt w:val="decimal"/>
+      <w:lvlText w:val="%2)"/>
+      <w:lvlJc w:val="left"/>
+      <w:pPr>
+        <w:ind w:left="2160" w:hanging="360"/>
+      </w:pPr>
+    </w:lvl>
+    <w:lvl w:ilvl="2" w:tplc="0409001B" w:tentative="1">
+      <w:start w:val="1"/>
+      <w:numFmt w:val="lowerRoman"/>
+      <w:lvlText w:val="%3."/>
+      <w:lvlJc w:val="right"/>
+      <w:pPr>
+        <w:ind w:left="2880" w:hanging="180"/>
+      </w:pPr>
+    </w:lvl>
+    <w:lvl w:ilvl="3" w:tplc="0409000F" w:tentative="1">
+      <w:start w:val="1"/>
+      <w:numFmt w:val="decimal"/>
+      <w:lvlText w:val="%4."/>
+      <w:lvlJc w:val="left"/>
+      <w:pPr>
+        <w:ind w:left="3600" w:hanging="360"/>
+      </w:pPr>
+    </w:lvl>
+    <w:lvl w:ilvl="4" w:tplc="04090019" w:tentative="1">
+      <w:start w:val="1"/>
+      <w:numFmt w:val="lowerLetter"/>
+      <w:lvlText w:val="%5."/>
+      <w:lvlJc w:val="left"/>
+      <w:pPr>
+        <w:ind w:left="4320" w:hanging="360"/>
+      </w:pPr>
+    </w:lvl>
+    <w:lvl w:ilvl="5" w:tplc="0409001B" w:tentative="1">
+      <w:start w:val="1"/>
+      <w:numFmt w:val="lowerRoman"/>
+      <w:lvlText w:val="%6."/>
+      <w:lvlJc w:val="right"/>
+      <w:pPr>
+        <w:ind w:left="5040" w:hanging="180"/>
+      </w:pPr>
+    </w:lvl>
+    <w:lvl w:ilvl="6" w:tplc="0409000F" w:tentative="1">
+      <w:start w:val="1"/>
+      <w:numFmt w:val="decimal"/>
+      <w:lvlText w:val="%7."/>
+      <w:lvlJc w:val="left"/>
+      <w:pPr>
+        <w:ind w:left="5760" w:hanging="360"/>
+      </w:pPr>
+    </w:lvl>
+    <w:lvl w:ilvl="7" w:tplc="04090019" w:tentative="1">
+      <w:start w:val="1"/>
+      <w:numFmt w:val="lowerLetter"/>
+      <w:lvlText w:val="%8."/>
+      <w:lvlJc w:val="left"/>
+      <w:pPr>
+        <w:ind w:left="6480" w:hanging="360"/>
+      </w:pPr>
+    </w:lvl>
+    <w:lvl w:ilvl="8" w:tplc="0409001B" w:tentative="1">
+      <w:start w:val="1"/>
+      <w:numFmt w:val="lowerRoman"/>
+      <w:lvlText w:val="%9."/>
+      <w:lvlJc w:val="right"/>
+      <w:pPr>
+        <w:ind w:left="7200" w:hanging="180"/>
+      </w:pPr>
+    </w:lvl>
+  </w:abstractNum>
+  <w:abstractNum w:abstractNumId="1">
     <w:nsid w:val="3C7504F2"/>
     <w:multiLevelType w:val="multilevel"/>
-    <w:tmpl w:val="B588B572"/>
+    <w:tmpl w:val="25B845E8"/>
     <w:lvl w:ilvl="0">
       <w:start w:val="1"/>
       <w:numFmt w:val="decimal"/>
@@ -519,17 +1529,17 @@
         <w:ind w:left="720" w:hanging="360"/>
       </w:pPr>
     </w:lvl>
-    <w:lvl w:ilvl="1" w:tentative="1">
+    <w:lvl w:ilvl="1">
       <w:start w:val="1"/>
-      <w:numFmt w:val="decimal"/>
-      <w:lvlText w:val="%2."/>
+      <w:numFmt w:val="lowerLetter"/>
+      <w:lvlText w:val="%2)"/>
       <w:lvlJc w:val="left"/>
       <w:pPr>
-        <w:tabs>
-          <w:tab w:val="num" w:pos="1440"/>
-        </w:tabs>
         <w:ind w:left="1440" w:hanging="360"/>
       </w:pPr>
+      <w:rPr>
+        <w:rFonts w:hint="default"/>
+      </w:rPr>
     </w:lvl>
     <w:lvl w:ilvl="2" w:tentative="1">
       <w:start w:val="1"/>
@@ -616,7 +1626,99 @@
       </w:pPr>
     </w:lvl>
   </w:abstractNum>
+  <w:abstractNum w:abstractNumId="2">
+    <w:nsid w:val="6FE02A7E"/>
+    <w:multiLevelType w:val="hybridMultilevel"/>
+    <w:tmpl w:val="BBCC0CE0"/>
+    <w:lvl w:ilvl="0" w:tplc="0409000F">
+      <w:start w:val="1"/>
+      <w:numFmt w:val="decimal"/>
+      <w:lvlText w:val="%1."/>
+      <w:lvlJc w:val="left"/>
+      <w:pPr>
+        <w:ind w:left="1440" w:hanging="360"/>
+      </w:pPr>
+    </w:lvl>
+    <w:lvl w:ilvl="1" w:tplc="04090019">
+      <w:start w:val="1"/>
+      <w:numFmt w:val="lowerLetter"/>
+      <w:lvlText w:val="%2."/>
+      <w:lvlJc w:val="left"/>
+      <w:pPr>
+        <w:ind w:left="2160" w:hanging="360"/>
+      </w:pPr>
+    </w:lvl>
+    <w:lvl w:ilvl="2" w:tplc="0409001B" w:tentative="1">
+      <w:start w:val="1"/>
+      <w:numFmt w:val="lowerRoman"/>
+      <w:lvlText w:val="%3."/>
+      <w:lvlJc w:val="right"/>
+      <w:pPr>
+        <w:ind w:left="2880" w:hanging="180"/>
+      </w:pPr>
+    </w:lvl>
+    <w:lvl w:ilvl="3" w:tplc="0409000F" w:tentative="1">
+      <w:start w:val="1"/>
+      <w:numFmt w:val="decimal"/>
+      <w:lvlText w:val="%4."/>
+      <w:lvlJc w:val="left"/>
+      <w:pPr>
+        <w:ind w:left="3600" w:hanging="360"/>
+      </w:pPr>
+    </w:lvl>
+    <w:lvl w:ilvl="4" w:tplc="04090019" w:tentative="1">
+      <w:start w:val="1"/>
+      <w:numFmt w:val="lowerLetter"/>
+      <w:lvlText w:val="%5."/>
+      <w:lvlJc w:val="left"/>
+      <w:pPr>
+        <w:ind w:left="4320" w:hanging="360"/>
+      </w:pPr>
+    </w:lvl>
+    <w:lvl w:ilvl="5" w:tplc="0409001B" w:tentative="1">
+      <w:start w:val="1"/>
+      <w:numFmt w:val="lowerRoman"/>
+      <w:lvlText w:val="%6."/>
+      <w:lvlJc w:val="right"/>
+      <w:pPr>
+        <w:ind w:left="5040" w:hanging="180"/>
+      </w:pPr>
+    </w:lvl>
+    <w:lvl w:ilvl="6" w:tplc="0409000F" w:tentative="1">
+      <w:start w:val="1"/>
+      <w:numFmt w:val="decimal"/>
+      <w:lvlText w:val="%7."/>
+      <w:lvlJc w:val="left"/>
+      <w:pPr>
+        <w:ind w:left="5760" w:hanging="360"/>
+      </w:pPr>
+    </w:lvl>
+    <w:lvl w:ilvl="7" w:tplc="04090019" w:tentative="1">
+      <w:start w:val="1"/>
+      <w:numFmt w:val="lowerLetter"/>
+      <w:lvlText w:val="%8."/>
+      <w:lvlJc w:val="left"/>
+      <w:pPr>
+        <w:ind w:left="6480" w:hanging="360"/>
+      </w:pPr>
+    </w:lvl>
+    <w:lvl w:ilvl="8" w:tplc="0409001B" w:tentative="1">
+      <w:start w:val="1"/>
+      <w:numFmt w:val="lowerRoman"/>
+      <w:lvlText w:val="%9."/>
+      <w:lvlJc w:val="right"/>
+      <w:pPr>
+        <w:ind w:left="7200" w:hanging="180"/>
+      </w:pPr>
+    </w:lvl>
+  </w:abstractNum>
   <w:num w:numId="1">
+    <w:abstractNumId w:val="1"/>
+  </w:num>
+  <w:num w:numId="2">
+    <w:abstractNumId w:val="2"/>
+  </w:num>
+  <w:num w:numId="3">
     <w:abstractNumId w:val="0"/>
   </w:num>
 </w:numbering>
@@ -1195,6 +2297,13 @@
 
 <file path=word/glossary/fontTable.xml><?xml version="1.0" encoding="utf-8"?>
 <w:fonts xmlns:mc="http://schemas.openxmlformats.org/markup-compatibility/2006" xmlns:r="http://schemas.openxmlformats.org/officeDocument/2006/relationships" xmlns:w="http://schemas.openxmlformats.org/wordprocessingml/2006/main" xmlns:w14="http://schemas.microsoft.com/office/word/2010/wordml" mc:Ignorable="w14">
+  <w:font w:name="Times New Roman">
+    <w:panose1 w:val="02020603050405020304"/>
+    <w:charset w:val="00"/>
+    <w:family w:val="auto"/>
+    <w:pitch w:val="variable"/>
+    <w:sig w:usb0="E0002AFF" w:usb1="C0007841" w:usb2="00000009" w:usb3="00000000" w:csb0="000001FF" w:csb1="00000000"/>
+  </w:font>
   <w:font w:name="Cambria">
     <w:panose1 w:val="02040503050406030204"/>
     <w:charset w:val="00"/>
@@ -1203,19 +2312,10 @@
     <w:sig w:usb0="E00002FF" w:usb1="400004FF" w:usb2="00000000" w:usb3="00000000" w:csb0="0000019F" w:csb1="00000000"/>
   </w:font>
   <w:font w:name="ＭＳ 明朝">
-    <w:panose1 w:val="00000000000000000000"/>
-    <w:charset w:val="80"/>
-    <w:family w:val="roman"/>
-    <w:notTrueType/>
-    <w:pitch w:val="fixed"/>
-    <w:sig w:usb0="00000001" w:usb1="08070000" w:usb2="00000010" w:usb3="00000000" w:csb0="00020000" w:csb1="00000000"/>
-  </w:font>
-  <w:font w:name="Times New Roman">
-    <w:panose1 w:val="02020603050405020304"/>
-    <w:charset w:val="00"/>
+    <w:charset w:val="4E"/>
     <w:family w:val="auto"/>
     <w:pitch w:val="variable"/>
-    <w:sig w:usb0="00000003" w:usb1="00000000" w:usb2="00000000" w:usb3="00000000" w:csb0="00000001" w:csb1="00000000"/>
+    <w:sig w:usb0="00000001" w:usb1="08070000" w:usb2="00000010" w:usb3="00000000" w:csb0="00020000" w:csb1="00000000"/>
   </w:font>
   <w:font w:name="Times">
     <w:panose1 w:val="02000500000000000000"/>
@@ -1231,20 +2331,25 @@
     <w:pitch w:val="variable"/>
     <w:sig w:usb0="E0002AFF" w:usb1="C0007843" w:usb2="00000009" w:usb3="00000000" w:csb0="000001FF" w:csb1="00000000"/>
   </w:font>
+  <w:font w:name="Wingdings">
+    <w:panose1 w:val="05000000000000000000"/>
+    <w:charset w:val="02"/>
+    <w:family w:val="auto"/>
+    <w:pitch w:val="variable"/>
+    <w:sig w:usb0="00000000" w:usb1="10000000" w:usb2="00000000" w:usb3="00000000" w:csb0="80000000" w:csb1="00000000"/>
+  </w:font>
+  <w:font w:name="ＭＳ ゴシック">
+    <w:charset w:val="4E"/>
+    <w:family w:val="auto"/>
+    <w:pitch w:val="variable"/>
+    <w:sig w:usb0="00000001" w:usb1="08070000" w:usb2="00000010" w:usb3="00000000" w:csb0="00020000" w:csb1="00000000"/>
+  </w:font>
   <w:font w:name="Calibri">
     <w:panose1 w:val="020F0502020204030204"/>
     <w:charset w:val="00"/>
     <w:family w:val="auto"/>
     <w:pitch w:val="variable"/>
     <w:sig w:usb0="E10002FF" w:usb1="4000ACFF" w:usb2="00000009" w:usb3="00000000" w:csb0="0000019F" w:csb1="00000000"/>
-  </w:font>
-  <w:font w:name="ＭＳ ゴシック">
-    <w:panose1 w:val="00000000000000000000"/>
-    <w:charset w:val="80"/>
-    <w:family w:val="modern"/>
-    <w:notTrueType/>
-    <w:pitch w:val="fixed"/>
-    <w:sig w:usb0="00000001" w:usb1="08070000" w:usb2="00000010" w:usb3="00000000" w:csb0="00020000" w:csb1="00000000"/>
   </w:font>
 </w:fonts>
 </file>
@@ -1265,6 +2370,7 @@
     <w:rsidRoot w:val="00220FC4"/>
     <w:rsid w:val="00220FC4"/>
     <w:rsid w:val="00B13F61"/>
+    <w:rsid w:val="00F04B36"/>
   </w:rsids>
   <m:mathPr>
     <m:mathFont m:val="Cambria Math"/>
@@ -2040,7 +3146,7 @@
 </file>
 
 <file path=customXml/itemProps1.xml><?xml version="1.0" encoding="utf-8"?>
-<ds:datastoreItem xmlns:ds="http://schemas.openxmlformats.org/officeDocument/2006/customXml" ds:itemID="{6F9CCBDE-F750-C74F-B03C-E8F800B163AD}">
+<ds:datastoreItem xmlns:ds="http://schemas.openxmlformats.org/officeDocument/2006/customXml" ds:itemID="{BE298B61-5C94-2145-91A2-52A9497E1CB2}">
   <ds:schemaRefs>
     <ds:schemaRef ds:uri="http://schemas.openxmlformats.org/officeDocument/2006/bibliography"/>
   </ds:schemaRefs>

</xml_diff>